<commit_message>
add image title; need to remake TZ with analogue to teacher method example
</commit_message>
<xml_diff>
--- a/docs/IU7_27_Pakhomov_TZ_RSOI.docx
+++ b/docs/IU7_27_Pakhomov_TZ_RSOI.docx
@@ -1184,27 +1184,7 @@
             <w:sz w:val="24"/>
             <w:szCs w:val="24"/>
           </w:rPr>
-          <w:t>3.4. Техниче</w:t>
-        </w:r>
-        <w:r>
-          <w:rPr>
-            <w:rStyle w:val="ad"/>
-            <w:rFonts w:ascii="Times New Roman" w:hAnsi="Times New Roman" w:cs="Times New Roman"/>
-            <w:noProof/>
-            <w:sz w:val="24"/>
-            <w:szCs w:val="24"/>
-          </w:rPr>
-          <w:t>с</w:t>
-        </w:r>
-        <w:r>
-          <w:rPr>
-            <w:rStyle w:val="ad"/>
-            <w:rFonts w:ascii="Times New Roman" w:hAnsi="Times New Roman" w:cs="Times New Roman"/>
-            <w:noProof/>
-            <w:sz w:val="24"/>
-            <w:szCs w:val="24"/>
-          </w:rPr>
-          <w:t>кие требования.</w:t>
+          <w:t>3.4. Технические требования.</w:t>
         </w:r>
         <w:r>
           <w:rPr>
@@ -1854,17 +1834,7 @@
                   <w:szCs w:val="24"/>
                   <w:shd w:val="clear" w:color="auto" w:fill="FFFFFF"/>
                 </w:rPr>
-                <w:t>А</w:t>
-              </w:r>
-              <w:r>
-                <w:rPr>
-                  <w:rStyle w:val="ad"/>
-                  <w:color w:val="0B0080"/>
-                  <w:sz w:val="24"/>
-                  <w:szCs w:val="24"/>
-                  <w:shd w:val="clear" w:color="auto" w:fill="FFFFFF"/>
-                </w:rPr>
-                <w:t>рхитектурный стиль</w:t>
+                <w:t>Архитектурный стиль</w:t>
               </w:r>
             </w:hyperlink>
             <w:r>
@@ -2167,55 +2137,7 @@
                 <w:sz w:val="24"/>
                 <w:szCs w:val="24"/>
               </w:rPr>
-              <w:t>Сервис-ориентированная архитектура (</w:t>
-            </w:r>
-            <w:proofErr w:type="spellStart"/>
-            <w:r>
-              <w:rPr>
-                <w:sz w:val="24"/>
-                <w:szCs w:val="24"/>
-              </w:rPr>
-              <w:t>Service</w:t>
-            </w:r>
-            <w:proofErr w:type="spellEnd"/>
-            <w:r>
-              <w:rPr>
-                <w:sz w:val="24"/>
-                <w:szCs w:val="24"/>
-              </w:rPr>
-              <w:t xml:space="preserve"> </w:t>
-            </w:r>
-            <w:proofErr w:type="spellStart"/>
-            <w:r>
-              <w:rPr>
-                <w:sz w:val="24"/>
-                <w:szCs w:val="24"/>
-              </w:rPr>
-              <w:t>Oriented</w:t>
-            </w:r>
-            <w:proofErr w:type="spellEnd"/>
-            <w:r>
-              <w:rPr>
-                <w:sz w:val="24"/>
-                <w:szCs w:val="24"/>
-              </w:rPr>
-              <w:t xml:space="preserve"> </w:t>
-            </w:r>
-            <w:proofErr w:type="spellStart"/>
-            <w:r>
-              <w:rPr>
-                <w:sz w:val="24"/>
-                <w:szCs w:val="24"/>
-              </w:rPr>
-              <w:t>Architecture</w:t>
-            </w:r>
-            <w:proofErr w:type="spellEnd"/>
-            <w:r>
-              <w:rPr>
-                <w:sz w:val="24"/>
-                <w:szCs w:val="24"/>
-              </w:rPr>
-              <w:t xml:space="preserve">), </w:t>
+              <w:t xml:space="preserve">Сервис-ориентированная архитектура (Service Oriented Architecture), </w:t>
             </w:r>
             <w:hyperlink r:id="rId10">
               <w:r>
@@ -2549,16 +2471,7 @@
                 <w:szCs w:val="24"/>
                 <w:shd w:val="clear" w:color="auto" w:fill="FFFFFF"/>
               </w:rPr>
-              <w:t>П</w:t>
-            </w:r>
-            <w:r>
-              <w:rPr>
-                <w:color w:val="222222"/>
-                <w:sz w:val="24"/>
-                <w:szCs w:val="24"/>
-                <w:shd w:val="clear" w:color="auto" w:fill="FFFFFF"/>
-              </w:rPr>
-              <w:t>рограммное обеспечение для автоматизации развёртывания и управления приложениями в среде</w:t>
+              <w:t>Программное обеспечение для автоматизации развёртывания и управления приложениями в среде</w:t>
             </w:r>
             <w:r>
               <w:rPr>
@@ -2618,7 +2531,6 @@
                 <w:lang w:val="en-US"/>
               </w:rPr>
             </w:pPr>
-            <w:proofErr w:type="spellStart"/>
             <w:r>
               <w:rPr>
                 <w:sz w:val="24"/>
@@ -2627,7 +2539,6 @@
               </w:rPr>
               <w:t>Git</w:t>
             </w:r>
-            <w:proofErr w:type="spellEnd"/>
           </w:p>
         </w:tc>
         <w:tc>
@@ -2775,18 +2686,8 @@
                 <w:szCs w:val="24"/>
                 <w:lang w:val="en-US"/>
               </w:rPr>
-              <w:t xml:space="preserve">Профиль </w:t>
+              <w:t>Профиль пользователя</w:t>
             </w:r>
-            <w:proofErr w:type="spellStart"/>
-            <w:r>
-              <w:rPr>
-                <w:sz w:val="24"/>
-                <w:szCs w:val="24"/>
-                <w:lang w:val="en-US"/>
-              </w:rPr>
-              <w:t>пользователя</w:t>
-            </w:r>
-            <w:proofErr w:type="spellEnd"/>
           </w:p>
         </w:tc>
         <w:tc>
@@ -2859,7 +2760,6 @@
                 <w:lang w:val="en-US"/>
               </w:rPr>
             </w:pPr>
-            <w:proofErr w:type="spellStart"/>
             <w:r>
               <w:rPr>
                 <w:sz w:val="24"/>
@@ -2868,7 +2768,6 @@
               </w:rPr>
               <w:t>Сессия</w:t>
             </w:r>
-            <w:proofErr w:type="spellEnd"/>
           </w:p>
         </w:tc>
         <w:tc>
@@ -2927,7 +2826,6 @@
                 <w:lang w:val="en-US"/>
               </w:rPr>
             </w:pPr>
-            <w:proofErr w:type="spellStart"/>
             <w:r>
               <w:rPr>
                 <w:sz w:val="24"/>
@@ -2936,7 +2834,6 @@
               </w:rPr>
               <w:t>Фронтенд</w:t>
             </w:r>
-            <w:proofErr w:type="spellEnd"/>
           </w:p>
         </w:tc>
         <w:tc>
@@ -2987,76 +2884,28 @@
                 <w:sz w:val="24"/>
                 <w:szCs w:val="24"/>
               </w:rPr>
-              <w:t xml:space="preserve">заданий и др.) </w:t>
-            </w:r>
-            <w:proofErr w:type="spellStart"/>
-            <w:r>
-              <w:rPr>
-                <w:sz w:val="24"/>
-                <w:szCs w:val="24"/>
-              </w:rPr>
-              <w:t>фронтенд</w:t>
-            </w:r>
-            <w:proofErr w:type="spellEnd"/>
-            <w:r>
-              <w:rPr>
-                <w:sz w:val="24"/>
-                <w:szCs w:val="24"/>
-              </w:rPr>
-              <w:t xml:space="preserve"> </w:t>
+              <w:t xml:space="preserve">заданий и др.) фронтенд </w:t>
             </w:r>
             <w:r>
               <w:rPr>
                 <w:sz w:val="24"/>
                 <w:szCs w:val="24"/>
               </w:rPr>
-              <w:t xml:space="preserve">определяет, как организовать выполнение запроса. </w:t>
-            </w:r>
-            <w:proofErr w:type="spellStart"/>
-            <w:r>
-              <w:rPr>
-                <w:sz w:val="24"/>
-                <w:szCs w:val="24"/>
-              </w:rPr>
-              <w:t>Фронтенд</w:t>
-            </w:r>
-            <w:proofErr w:type="spellEnd"/>
-            <w:r>
-              <w:rPr>
-                <w:sz w:val="24"/>
-                <w:szCs w:val="24"/>
-              </w:rPr>
-              <w:t xml:space="preserve"> принимает запросы от пользователя, анализирует их и в соответствии с заложенным а</w:t>
+              <w:t>определяет, как организовать выполнение запроса. Фронтенд принимает запросы от пользователя, анализирует их и в соответствии с заложенным а</w:t>
             </w:r>
             <w:r>
               <w:rPr>
                 <w:sz w:val="24"/>
                 <w:szCs w:val="24"/>
               </w:rPr>
-              <w:t xml:space="preserve">лгоритмом выполняет запросы к </w:t>
-            </w:r>
-            <w:proofErr w:type="spellStart"/>
-            <w:r>
-              <w:rPr>
-                <w:sz w:val="24"/>
-                <w:szCs w:val="24"/>
-              </w:rPr>
-              <w:t>бэ</w:t>
+              <w:t>лгоритмом выполняет запросы к бэ</w:t>
             </w:r>
             <w:r>
               <w:rPr>
                 <w:sz w:val="24"/>
                 <w:szCs w:val="24"/>
               </w:rPr>
-              <w:t>кендам</w:t>
-            </w:r>
-            <w:proofErr w:type="spellEnd"/>
-            <w:r>
-              <w:rPr>
-                <w:sz w:val="24"/>
-                <w:szCs w:val="24"/>
-              </w:rPr>
-              <w:t>.</w:t>
+              <w:t>кендам.</w:t>
             </w:r>
           </w:p>
         </w:tc>
@@ -3144,23 +2993,7 @@
                 <w:sz w:val="24"/>
                 <w:szCs w:val="24"/>
               </w:rPr>
-              <w:t xml:space="preserve">кенды принимают запросы от </w:t>
-            </w:r>
-            <w:proofErr w:type="spellStart"/>
-            <w:r>
-              <w:rPr>
-                <w:sz w:val="24"/>
-                <w:szCs w:val="24"/>
-              </w:rPr>
-              <w:t>фронтенда</w:t>
-            </w:r>
-            <w:proofErr w:type="spellEnd"/>
-            <w:r>
-              <w:rPr>
-                <w:sz w:val="24"/>
-                <w:szCs w:val="24"/>
-              </w:rPr>
-              <w:t>.</w:t>
+              <w:t>кенды принимают запросы от фронтенда.</w:t>
             </w:r>
           </w:p>
         </w:tc>
@@ -3594,40 +3427,15 @@
           <w:sz w:val="24"/>
           <w:szCs w:val="24"/>
         </w:rPr>
-        <w:t xml:space="preserve">обеспечение </w:t>
-      </w:r>
-      <w:proofErr w:type="spellStart"/>
-      <w:r>
-        <w:rPr>
-          <w:sz w:val="24"/>
-          <w:szCs w:val="24"/>
-        </w:rPr>
-        <w:t>Web</w:t>
-      </w:r>
-      <w:proofErr w:type="spellEnd"/>
-      <w:r>
-        <w:rPr>
-          <w:sz w:val="24"/>
-          <w:szCs w:val="24"/>
-        </w:rPr>
-        <w:t>-интерфейса для доступа ко всем пользовательским функциям Системы, позволяющего работать с докуме</w:t>
-      </w:r>
-      <w:r>
-        <w:rPr>
-          <w:sz w:val="24"/>
-          <w:szCs w:val="24"/>
-        </w:rPr>
-        <w:t xml:space="preserve">нтами посредством сети </w:t>
-      </w:r>
-      <w:proofErr w:type="spellStart"/>
-      <w:r>
-        <w:rPr>
-          <w:sz w:val="24"/>
-          <w:szCs w:val="24"/>
-        </w:rPr>
-        <w:t>Internet</w:t>
-      </w:r>
-      <w:proofErr w:type="spellEnd"/>
+        <w:t>обеспечение Web-интерфейса для доступа ко всем пользовательским функциям Системы, позволяющего работать с докуме</w:t>
+      </w:r>
+      <w:r>
+        <w:rPr>
+          <w:sz w:val="24"/>
+          <w:szCs w:val="24"/>
+        </w:rPr>
+        <w:t>нтами посредством сети Internet</w:t>
+      </w:r>
       <w:r>
         <w:rPr>
           <w:sz w:val="24"/>
@@ -3786,6 +3594,9 @@
       <w:bookmarkEnd w:id="33"/>
     </w:p>
     <w:p>
+      <w:pPr>
+        <w:keepNext/>
+      </w:pPr>
       <w:r>
         <w:rPr>
           <w:noProof/>
@@ -3835,7 +3646,72 @@
     </w:p>
     <w:p>
       <w:pPr>
+        <w:pStyle w:val="a8"/>
+        <w:jc w:val="center"/>
+        <w:rPr>
+          <w:b w:val="0"/>
+        </w:rPr>
+      </w:pPr>
+      <w:r>
+        <w:rPr>
+          <w:b w:val="0"/>
+        </w:rPr>
+        <w:t>Рис</w:t>
+      </w:r>
+      <w:r>
+        <w:rPr>
+          <w:b w:val="0"/>
+        </w:rPr>
+        <w:t>.</w:t>
+      </w:r>
+      <w:r>
+        <w:rPr>
+          <w:b w:val="0"/>
+        </w:rPr>
+        <w:t xml:space="preserve"> </w:t>
+      </w:r>
+      <w:r>
+        <w:rPr>
+          <w:b w:val="0"/>
+        </w:rPr>
+        <w:fldChar w:fldCharType="begin"/>
+      </w:r>
+      <w:r>
+        <w:rPr>
+          <w:b w:val="0"/>
+        </w:rPr>
+        <w:instrText xml:space="preserve"> SEQ Рисунок \* ARABIC </w:instrText>
+      </w:r>
+      <w:r>
+        <w:rPr>
+          <w:b w:val="0"/>
+        </w:rPr>
+        <w:fldChar w:fldCharType="separate"/>
+      </w:r>
+      <w:r>
+        <w:rPr>
+          <w:b w:val="0"/>
+          <w:noProof/>
+        </w:rPr>
+        <w:t>1</w:t>
+      </w:r>
+      <w:r>
+        <w:rPr>
+          <w:b w:val="0"/>
+        </w:rPr>
+        <w:fldChar w:fldCharType="end"/>
+      </w:r>
+      <w:r>
+        <w:rPr>
+          <w:b w:val="0"/>
+        </w:rPr>
+        <w:t xml:space="preserve"> Общая схема портала</w:t>
+      </w:r>
+    </w:p>
+    <w:p>
+      <w:pPr>
         <w:spacing w:line="360" w:lineRule="auto"/>
+        <w:jc w:val="center"/>
         <w:rPr>
           <w:sz w:val="24"/>
           <w:szCs w:val="24"/>
@@ -3845,6 +3721,16 @@
     </w:p>
     <w:p>
       <w:pPr>
+        <w:spacing w:line="360" w:lineRule="auto"/>
+        <w:rPr>
+          <w:sz w:val="24"/>
+          <w:szCs w:val="24"/>
+          <w:lang w:eastAsia="x-none"/>
+        </w:rPr>
+      </w:pPr>
+    </w:p>
+    <w:p>
+      <w:pPr>
         <w:pStyle w:val="3"/>
       </w:pPr>
       <w:bookmarkStart w:id="34" w:name="_Toc478930480"/>
@@ -3860,7 +3746,9 @@
       <w:r>
         <w:t>к пользовательскому интерфейсу</w:t>
       </w:r>
+      <w:bookmarkStart w:id="35" w:name="_GoBack"/>
       <w:bookmarkEnd w:id="34"/>
+      <w:bookmarkEnd w:id="35"/>
     </w:p>
     <w:p>
       <w:pPr>
@@ -3928,6 +3816,7 @@
           <w:szCs w:val="24"/>
           <w:lang w:eastAsia="x-none"/>
         </w:rPr>
+        <w:lastRenderedPageBreak/>
         <w:t>Отправка выполненного задания</w:t>
       </w:r>
     </w:p>
@@ -3945,17 +3834,14 @@
       <w:pPr>
         <w:pStyle w:val="3"/>
       </w:pPr>
-      <w:bookmarkStart w:id="35" w:name="_Toc478930481"/>
-      <w:bookmarkStart w:id="36" w:name="_GoBack"/>
+      <w:bookmarkStart w:id="36" w:name="_Toc478930481"/>
+      <w:r>
+        <w:t>3.4</w:t>
+      </w:r>
+      <w:r>
+        <w:t>. Технические требования.</w:t>
+      </w:r>
       <w:bookmarkEnd w:id="36"/>
-      <w:r>
-        <w:lastRenderedPageBreak/>
-        <w:t>3.4</w:t>
-      </w:r>
-      <w:r>
-        <w:t>. Технические требования.</w:t>
-      </w:r>
-      <w:bookmarkEnd w:id="35"/>
     </w:p>
     <w:p>
       <w:pPr>
@@ -4060,25 +3946,7 @@
           <w:szCs w:val="24"/>
           <w:lang w:eastAsia="x-none"/>
         </w:rPr>
-        <w:t xml:space="preserve">льзовать контейнеризацию </w:t>
-      </w:r>
-      <w:proofErr w:type="spellStart"/>
-      <w:r>
-        <w:rPr>
-          <w:sz w:val="24"/>
-          <w:szCs w:val="24"/>
-          <w:lang w:eastAsia="x-none"/>
-        </w:rPr>
-        <w:t>Docker</w:t>
-      </w:r>
-      <w:proofErr w:type="spellEnd"/>
-      <w:r>
-        <w:rPr>
-          <w:sz w:val="24"/>
-          <w:szCs w:val="24"/>
-          <w:lang w:eastAsia="x-none"/>
-        </w:rPr>
-        <w:t>.</w:t>
+        <w:t>льзовать контейнеризацию Docker.</w:t>
       </w:r>
     </w:p>
     <w:p>
@@ -4193,43 +4061,7 @@
           <w:szCs w:val="24"/>
           <w:lang w:eastAsia="x-none"/>
         </w:rPr>
-        <w:t xml:space="preserve">Использовать </w:t>
-      </w:r>
-      <w:proofErr w:type="spellStart"/>
-      <w:r>
-        <w:rPr>
-          <w:sz w:val="24"/>
-          <w:szCs w:val="24"/>
-          <w:lang w:eastAsia="x-none"/>
-        </w:rPr>
-        <w:t>Git</w:t>
-      </w:r>
-      <w:proofErr w:type="spellEnd"/>
-      <w:r>
-        <w:rPr>
-          <w:sz w:val="24"/>
-          <w:szCs w:val="24"/>
-          <w:lang w:eastAsia="x-none"/>
-        </w:rPr>
-        <w:t xml:space="preserve"> и </w:t>
-      </w:r>
-      <w:proofErr w:type="spellStart"/>
-      <w:r>
-        <w:rPr>
-          <w:sz w:val="24"/>
-          <w:szCs w:val="24"/>
-          <w:lang w:eastAsia="x-none"/>
-        </w:rPr>
-        <w:t>GitHub</w:t>
-      </w:r>
-      <w:proofErr w:type="spellEnd"/>
-      <w:r>
-        <w:rPr>
-          <w:sz w:val="24"/>
-          <w:szCs w:val="24"/>
-          <w:lang w:eastAsia="x-none"/>
-        </w:rPr>
-        <w:t>.</w:t>
+        <w:t>Использовать Git и GitHub.</w:t>
       </w:r>
     </w:p>
     <w:p>
@@ -4696,6 +4528,7 @@
         <w:docPartUnique/>
       </w:docPartObj>
     </w:sdtPr>
+    <w:sdtEndPr/>
     <w:sdtContent>
       <w:p>
         <w:pPr>
@@ -4715,7 +4548,7 @@
           <w:rPr>
             <w:noProof/>
           </w:rPr>
-          <w:t>6</w:t>
+          <w:t>5</w:t>
         </w:r>
         <w:r>
           <w:fldChar w:fldCharType="end"/>
@@ -7155,6 +6988,7 @@
   <w:style w:type="character" w:default="1" w:styleId="a0">
     <w:name w:val="Default Paragraph Font"/>
     <w:uiPriority w:val="1"/>
+    <w:semiHidden/>
     <w:unhideWhenUsed/>
   </w:style>
   <w:style w:type="table" w:default="1" w:styleId="a1">
@@ -7915,7 +7749,7 @@
 </file>
 
 <file path=customXml/itemProps1.xml><?xml version="1.0" encoding="utf-8"?>
-<ds:datastoreItem xmlns:ds="http://schemas.openxmlformats.org/officeDocument/2006/customXml" ds:itemID="{7C536DC5-44EA-40D4-BC73-00F07669898D}">
+<ds:datastoreItem xmlns:ds="http://schemas.openxmlformats.org/officeDocument/2006/customXml" ds:itemID="{1D2F3B5E-7DF5-410F-8D90-CB5CA1FFC18F}">
   <ds:schemaRefs>
     <ds:schemaRef ds:uri="http://schemas.openxmlformats.org/officeDocument/2006/bibliography"/>
   </ds:schemaRefs>

</xml_diff>